<commit_message>
added memory + minor changes in scripts
</commit_message>
<xml_diff>
--- a/Memoria.docx
+++ b/Memoria.docx
@@ -92,27 +92,27 @@
           <w:sz w:val="28"/>
           <w:szCs w:val="28"/>
         </w:rPr>
-        <w:t xml:space="preserve">Configuración de servicios en distribuciones Linux con </w:t>
-      </w:r>
-      <w:proofErr w:type="spellStart"/>
-      <w:r>
+        <w:t>Configuración de servicios en distribuciones Linux con Systemd</w:t>
+      </w:r>
+    </w:p>
+    <w:p>
+      <w:pPr>
+        <w:spacing w:after="0"/>
+        <w:jc w:val="center"/>
         <w:rPr>
           <w:sz w:val="28"/>
           <w:szCs w:val="28"/>
-        </w:rPr>
-        <w:t>Systemd</w:t>
-      </w:r>
-      <w:proofErr w:type="spellEnd"/>
-    </w:p>
-    <w:p>
-      <w:pPr>
-        <w:spacing w:after="0"/>
-        <w:jc w:val="center"/>
+          <w:u w:val="single"/>
+        </w:rPr>
+      </w:pPr>
+      <w:r>
         <w:rPr>
           <w:sz w:val="28"/>
           <w:szCs w:val="28"/>
-        </w:rPr>
-      </w:pPr>
+          <w:u w:val="single"/>
+        </w:rPr>
+        <w:t>La cucaracha</w:t>
+      </w:r>
     </w:p>
     <w:p>
       <w:pPr>
@@ -237,6 +237,7 @@
     <w:p>
       <w:pPr>
         <w:spacing w:after="0"/>
+        <w:jc w:val="center"/>
         <w:rPr>
           <w:sz w:val="28"/>
           <w:szCs w:val="28"/>
@@ -360,28 +361,1180 @@
     </w:p>
     <w:p>
       <w:pPr>
-        <w:spacing w:after="0"/>
-        <w:jc w:val="both"/>
-        <w:rPr>
-          <w:sz w:val="24"/>
-          <w:szCs w:val="24"/>
-        </w:rPr>
-      </w:pPr>
+        <w:pStyle w:val="Prrafodelista"/>
+        <w:numPr>
+          <w:ilvl w:val="0"/>
+          <w:numId w:val="1"/>
+        </w:numPr>
+        <w:spacing w:after="0"/>
+        <w:jc w:val="both"/>
+        <w:rPr>
+          <w:b/>
+          <w:sz w:val="40"/>
+          <w:szCs w:val="40"/>
+        </w:rPr>
+      </w:pPr>
+      <w:r>
+        <w:rPr>
+          <w:b/>
+          <w:sz w:val="40"/>
+          <w:szCs w:val="40"/>
+        </w:rPr>
+        <w:lastRenderedPageBreak/>
+        <w:t>Solución</w:t>
+      </w:r>
+      <w:r>
+        <w:rPr>
+          <w:b/>
+          <w:sz w:val="40"/>
+          <w:szCs w:val="40"/>
+        </w:rPr>
+        <w:t xml:space="preserve"> e instalación</w:t>
+      </w:r>
+      <w:r>
+        <w:rPr>
+          <w:b/>
+          <w:sz w:val="40"/>
+          <w:szCs w:val="40"/>
+        </w:rPr>
+        <w:t>:</w:t>
+      </w:r>
+    </w:p>
+    <w:p>
+      <w:pPr>
+        <w:pStyle w:val="Prrafodelista"/>
+        <w:spacing w:after="0"/>
+        <w:ind w:left="1080"/>
+        <w:jc w:val="both"/>
+        <w:rPr>
+          <w:sz w:val="24"/>
+          <w:szCs w:val="24"/>
+        </w:rPr>
+      </w:pPr>
+    </w:p>
+    <w:p>
+      <w:pPr>
+        <w:pStyle w:val="Prrafodelista"/>
+        <w:spacing w:after="0"/>
+        <w:ind w:left="1080"/>
+        <w:jc w:val="both"/>
+        <w:rPr>
+          <w:sz w:val="24"/>
+          <w:szCs w:val="24"/>
+        </w:rPr>
+      </w:pPr>
+      <w:r>
+        <w:rPr>
+          <w:sz w:val="24"/>
+          <w:szCs w:val="24"/>
+        </w:rPr>
+        <w:t>Como el trabajo que realice fue la opción D (la cucaracha), realice un Shell script, en el cual transcribí la partitura aportada en el enunciado, de forma que convertí cada nota en una duración y una frecuencia.</w:t>
+      </w:r>
+    </w:p>
+    <w:p>
+      <w:pPr>
+        <w:pStyle w:val="Prrafodelista"/>
+        <w:spacing w:after="0"/>
+        <w:ind w:left="1080"/>
+        <w:jc w:val="both"/>
+        <w:rPr>
+          <w:sz w:val="24"/>
+          <w:szCs w:val="24"/>
+        </w:rPr>
+      </w:pPr>
+      <w:r>
+        <w:rPr>
+          <w:sz w:val="24"/>
+          <w:szCs w:val="24"/>
+        </w:rPr>
+        <w:t xml:space="preserve">Como bonus, añadí que saliera la disquetera, se ejecutara la canción, y al termino de esta comenzara de nuevo </w:t>
+      </w:r>
+    </w:p>
+    <w:p>
+      <w:pPr>
+        <w:pStyle w:val="Prrafodelista"/>
+        <w:spacing w:after="0"/>
+        <w:ind w:left="1080"/>
+        <w:jc w:val="both"/>
+        <w:rPr>
+          <w:sz w:val="24"/>
+          <w:szCs w:val="24"/>
+        </w:rPr>
+      </w:pPr>
+    </w:p>
+    <w:p>
+      <w:pPr>
+        <w:pStyle w:val="Prrafodelista"/>
+        <w:spacing w:after="0"/>
+        <w:ind w:left="1080"/>
+        <w:jc w:val="both"/>
+        <w:rPr>
+          <w:sz w:val="24"/>
+          <w:szCs w:val="24"/>
+        </w:rPr>
+      </w:pPr>
+      <w:r>
+        <w:rPr>
+          <w:sz w:val="24"/>
+          <w:szCs w:val="24"/>
+        </w:rPr>
+        <w:t>Tras ello, procedí a realizar la instalación. Para ello, realice un script llamado “</w:t>
+      </w:r>
+      <w:r>
+        <w:rPr>
+          <w:sz w:val="24"/>
+          <w:szCs w:val="24"/>
+        </w:rPr>
+        <w:t>installunit</w:t>
+      </w:r>
+      <w:r>
+        <w:rPr>
+          <w:sz w:val="24"/>
+          <w:szCs w:val="24"/>
+        </w:rPr>
+        <w:t>.sh”</w:t>
+      </w:r>
+      <w:r>
+        <w:rPr>
+          <w:sz w:val="24"/>
+          <w:szCs w:val="24"/>
+        </w:rPr>
+        <w:t>, el cual, para poder ser usado, necesita ser ejecutado con sudo</w:t>
+      </w:r>
+      <w:r>
+        <w:rPr>
+          <w:sz w:val="24"/>
+          <w:szCs w:val="24"/>
+        </w:rPr>
+        <w:t xml:space="preserve"> (o ser ejecutado por el usuario </w:t>
+      </w:r>
       <w:proofErr w:type="spellStart"/>
       <w:r>
         <w:rPr>
           <w:sz w:val="24"/>
           <w:szCs w:val="24"/>
         </w:rPr>
-        <w:lastRenderedPageBreak/>
-        <w:t>asdfasdf</w:t>
+        <w:t>root</w:t>
+      </w:r>
+      <w:proofErr w:type="spellEnd"/>
+      <w:r>
+        <w:rPr>
+          <w:sz w:val="24"/>
+          <w:szCs w:val="24"/>
+        </w:rPr>
+        <w:t xml:space="preserve"> directamente)</w:t>
+      </w:r>
+      <w:r>
+        <w:rPr>
+          <w:sz w:val="24"/>
+          <w:szCs w:val="24"/>
+        </w:rPr>
+        <w:t>.</w:t>
+      </w:r>
+    </w:p>
+    <w:p>
+      <w:pPr>
+        <w:pStyle w:val="Prrafodelista"/>
+        <w:spacing w:after="0"/>
+        <w:ind w:left="1080"/>
+        <w:jc w:val="both"/>
+        <w:rPr>
+          <w:sz w:val="24"/>
+          <w:szCs w:val="24"/>
+        </w:rPr>
+      </w:pPr>
+    </w:p>
+    <w:p>
+      <w:pPr>
+        <w:pStyle w:val="Prrafodelista"/>
+        <w:spacing w:after="0"/>
+        <w:ind w:left="1080"/>
+        <w:jc w:val="both"/>
+        <w:rPr>
+          <w:sz w:val="24"/>
+          <w:szCs w:val="24"/>
+        </w:rPr>
+      </w:pPr>
+      <w:r>
+        <w:rPr>
+          <w:sz w:val="24"/>
+          <w:szCs w:val="24"/>
+        </w:rPr>
+        <w:t>Este script realiza varias tareas:</w:t>
+      </w:r>
+    </w:p>
+    <w:p>
+      <w:pPr>
+        <w:pStyle w:val="Prrafodelista"/>
+        <w:numPr>
+          <w:ilvl w:val="0"/>
+          <w:numId w:val="2"/>
+        </w:numPr>
+        <w:spacing w:after="0"/>
+        <w:jc w:val="both"/>
+        <w:rPr>
+          <w:sz w:val="24"/>
+          <w:szCs w:val="24"/>
+        </w:rPr>
+      </w:pPr>
+      <w:r>
+        <w:rPr>
+          <w:sz w:val="24"/>
+          <w:szCs w:val="24"/>
+        </w:rPr>
+        <w:t xml:space="preserve">Copia del directorio actual a el directorio </w:t>
+      </w:r>
+      <w:r>
+        <w:rPr>
+          <w:sz w:val="24"/>
+          <w:szCs w:val="24"/>
+        </w:rPr>
+        <w:t>“</w:t>
+      </w:r>
+      <w:r>
+        <w:rPr>
+          <w:sz w:val="24"/>
+          <w:szCs w:val="24"/>
+        </w:rPr>
+        <w:t>/</w:t>
+      </w:r>
+      <w:proofErr w:type="spellStart"/>
+      <w:r>
+        <w:rPr>
+          <w:sz w:val="24"/>
+          <w:szCs w:val="24"/>
+        </w:rPr>
+        <w:t>bin</w:t>
+      </w:r>
+      <w:proofErr w:type="spellEnd"/>
+      <w:r>
+        <w:rPr>
+          <w:sz w:val="24"/>
+          <w:szCs w:val="24"/>
+        </w:rPr>
+        <w:t>”,</w:t>
+      </w:r>
+      <w:r>
+        <w:rPr>
+          <w:sz w:val="24"/>
+          <w:szCs w:val="24"/>
+        </w:rPr>
+        <w:t xml:space="preserve"> el script (o aplicación)</w:t>
+      </w:r>
+      <w:r>
+        <w:rPr>
+          <w:sz w:val="24"/>
+          <w:szCs w:val="24"/>
+        </w:rPr>
+        <w:t xml:space="preserve"> </w:t>
+      </w:r>
+      <w:r>
+        <w:rPr>
+          <w:sz w:val="24"/>
+          <w:szCs w:val="24"/>
+        </w:rPr>
+        <w:t>que será el servicio</w:t>
+      </w:r>
+      <w:r>
+        <w:rPr>
+          <w:sz w:val="24"/>
+          <w:szCs w:val="24"/>
+        </w:rPr>
+        <w:t xml:space="preserve">, </w:t>
+      </w:r>
+      <w:r>
+        <w:rPr>
+          <w:sz w:val="24"/>
+          <w:szCs w:val="24"/>
+        </w:rPr>
+        <w:t>ya que los programas ejecutables deben estar en esa carpeta.</w:t>
+      </w:r>
+    </w:p>
+    <w:p>
+      <w:pPr>
+        <w:pStyle w:val="Prrafodelista"/>
+        <w:numPr>
+          <w:ilvl w:val="0"/>
+          <w:numId w:val="2"/>
+        </w:numPr>
+        <w:spacing w:after="0"/>
+        <w:jc w:val="both"/>
+        <w:rPr>
+          <w:sz w:val="24"/>
+          <w:szCs w:val="24"/>
+        </w:rPr>
+      </w:pPr>
+      <w:r>
+        <w:rPr>
+          <w:sz w:val="24"/>
+          <w:szCs w:val="24"/>
+        </w:rPr>
+        <w:t xml:space="preserve">Crea el fichero de </w:t>
+      </w:r>
+      <w:r>
+        <w:rPr>
+          <w:sz w:val="24"/>
+          <w:szCs w:val="24"/>
+        </w:rPr>
+        <w:t>definición de</w:t>
+      </w:r>
+      <w:r>
+        <w:rPr>
+          <w:sz w:val="24"/>
+          <w:szCs w:val="24"/>
+        </w:rPr>
+        <w:t xml:space="preserve"> unidad (.</w:t>
+      </w:r>
+      <w:proofErr w:type="spellStart"/>
+      <w:r>
+        <w:rPr>
+          <w:sz w:val="24"/>
+          <w:szCs w:val="24"/>
+        </w:rPr>
+        <w:t>service</w:t>
+      </w:r>
+      <w:proofErr w:type="spellEnd"/>
+      <w:r>
+        <w:rPr>
+          <w:sz w:val="24"/>
+          <w:szCs w:val="24"/>
+        </w:rPr>
+        <w:t>), en “</w:t>
+      </w:r>
+      <w:r>
+        <w:rPr>
+          <w:sz w:val="24"/>
+          <w:szCs w:val="24"/>
+        </w:rPr>
+        <w:t>/</w:t>
+      </w:r>
+      <w:proofErr w:type="spellStart"/>
+      <w:r>
+        <w:rPr>
+          <w:sz w:val="24"/>
+          <w:szCs w:val="24"/>
+        </w:rPr>
+        <w:t>etc</w:t>
+      </w:r>
+      <w:proofErr w:type="spellEnd"/>
+      <w:r>
+        <w:rPr>
+          <w:sz w:val="24"/>
+          <w:szCs w:val="24"/>
+        </w:rPr>
+        <w:t>/</w:t>
+      </w:r>
+      <w:proofErr w:type="spellStart"/>
+      <w:r>
+        <w:rPr>
+          <w:sz w:val="24"/>
+          <w:szCs w:val="24"/>
+        </w:rPr>
+        <w:t>systemd</w:t>
+      </w:r>
+      <w:proofErr w:type="spellEnd"/>
+      <w:r>
+        <w:rPr>
+          <w:sz w:val="24"/>
+          <w:szCs w:val="24"/>
+        </w:rPr>
+        <w:t>/</w:t>
+      </w:r>
+      <w:proofErr w:type="spellStart"/>
+      <w:r>
+        <w:rPr>
+          <w:sz w:val="24"/>
+          <w:szCs w:val="24"/>
+        </w:rPr>
+        <w:t>system</w:t>
+      </w:r>
+      <w:proofErr w:type="spellEnd"/>
+      <w:r>
+        <w:rPr>
+          <w:sz w:val="24"/>
+          <w:szCs w:val="24"/>
+        </w:rPr>
+        <w:t>/</w:t>
+      </w:r>
+      <w:r>
+        <w:rPr>
+          <w:sz w:val="24"/>
+          <w:szCs w:val="24"/>
+        </w:rPr>
+        <w:t>”, que es donde se encuentran este tipo de ficheros.</w:t>
+      </w:r>
+    </w:p>
+    <w:p>
+      <w:pPr>
+        <w:pStyle w:val="Prrafodelista"/>
+        <w:numPr>
+          <w:ilvl w:val="0"/>
+          <w:numId w:val="2"/>
+        </w:numPr>
+        <w:spacing w:after="0"/>
+        <w:jc w:val="both"/>
+        <w:rPr>
+          <w:sz w:val="24"/>
+          <w:szCs w:val="24"/>
+        </w:rPr>
+      </w:pPr>
+      <w:r>
+        <w:rPr>
+          <w:sz w:val="24"/>
+          <w:szCs w:val="24"/>
+        </w:rPr>
+        <w:t>Por último, activa y comienza el servicio con “</w:t>
+      </w:r>
+      <w:proofErr w:type="spellStart"/>
+      <w:r>
+        <w:rPr>
+          <w:sz w:val="24"/>
+          <w:szCs w:val="24"/>
+        </w:rPr>
+        <w:t>systemctl</w:t>
+      </w:r>
+      <w:proofErr w:type="spellEnd"/>
+      <w:r>
+        <w:rPr>
+          <w:sz w:val="24"/>
+          <w:szCs w:val="24"/>
+        </w:rPr>
+        <w:t xml:space="preserve"> </w:t>
+      </w:r>
+      <w:proofErr w:type="spellStart"/>
+      <w:r>
+        <w:rPr>
+          <w:sz w:val="24"/>
+          <w:szCs w:val="24"/>
+        </w:rPr>
+        <w:t>enable</w:t>
+      </w:r>
+      <w:proofErr w:type="spellEnd"/>
+      <w:r>
+        <w:rPr>
+          <w:sz w:val="24"/>
+          <w:szCs w:val="24"/>
+        </w:rPr>
+        <w:t>” y “</w:t>
+      </w:r>
+      <w:proofErr w:type="spellStart"/>
+      <w:r>
+        <w:rPr>
+          <w:sz w:val="24"/>
+          <w:szCs w:val="24"/>
+        </w:rPr>
+        <w:t>systemctl</w:t>
+      </w:r>
+      <w:proofErr w:type="spellEnd"/>
+      <w:r>
+        <w:rPr>
+          <w:sz w:val="24"/>
+          <w:szCs w:val="24"/>
+        </w:rPr>
+        <w:t xml:space="preserve"> </w:t>
+      </w:r>
+      <w:proofErr w:type="spellStart"/>
+      <w:r>
+        <w:rPr>
+          <w:sz w:val="24"/>
+          <w:szCs w:val="24"/>
+        </w:rPr>
+        <w:t>start</w:t>
+      </w:r>
+      <w:proofErr w:type="spellEnd"/>
+      <w:r>
+        <w:rPr>
+          <w:sz w:val="24"/>
+          <w:szCs w:val="24"/>
+        </w:rPr>
+        <w:t>”</w:t>
+      </w:r>
+      <w:r>
+        <w:rPr>
+          <w:sz w:val="24"/>
+          <w:szCs w:val="24"/>
+        </w:rPr>
+        <w:t>,</w:t>
+      </w:r>
+      <w:r>
+        <w:rPr>
+          <w:sz w:val="24"/>
+          <w:szCs w:val="24"/>
+        </w:rPr>
+        <w:t xml:space="preserve"> respectivamente.</w:t>
+      </w:r>
+    </w:p>
+    <w:p>
+      <w:pPr>
+        <w:spacing w:after="0"/>
+        <w:ind w:left="1440"/>
+        <w:jc w:val="both"/>
+        <w:rPr>
+          <w:sz w:val="24"/>
+          <w:szCs w:val="24"/>
+        </w:rPr>
+      </w:pPr>
+    </w:p>
+    <w:p>
+      <w:pPr>
+        <w:pStyle w:val="Prrafodelista"/>
+        <w:spacing w:after="0"/>
+        <w:ind w:left="1080"/>
+        <w:jc w:val="both"/>
+        <w:rPr>
+          <w:sz w:val="24"/>
+          <w:szCs w:val="24"/>
+        </w:rPr>
+      </w:pPr>
+      <w:r>
+        <w:rPr>
+          <w:sz w:val="24"/>
+          <w:szCs w:val="24"/>
+        </w:rPr>
+        <w:t xml:space="preserve">En cuanto a el fichero de definición de unidad, </w:t>
+      </w:r>
+      <w:r>
+        <w:rPr>
+          <w:sz w:val="24"/>
+          <w:szCs w:val="24"/>
+        </w:rPr>
+        <w:t>se han</w:t>
+      </w:r>
+      <w:r>
+        <w:rPr>
+          <w:sz w:val="24"/>
+          <w:szCs w:val="24"/>
+        </w:rPr>
+        <w:t xml:space="preserve"> definido las siguientes propiedades:</w:t>
+      </w:r>
+    </w:p>
+    <w:p>
+      <w:pPr>
+        <w:pStyle w:val="Prrafodelista"/>
+        <w:numPr>
+          <w:ilvl w:val="0"/>
+          <w:numId w:val="3"/>
+        </w:numPr>
+        <w:spacing w:after="0"/>
+        <w:jc w:val="both"/>
+        <w:rPr>
+          <w:sz w:val="24"/>
+          <w:szCs w:val="24"/>
+        </w:rPr>
+      </w:pPr>
+      <w:proofErr w:type="spellStart"/>
+      <w:r>
+        <w:rPr>
+          <w:sz w:val="24"/>
+          <w:szCs w:val="24"/>
+          <w:u w:val="single"/>
+        </w:rPr>
+        <w:t>Description</w:t>
+      </w:r>
+      <w:proofErr w:type="spellEnd"/>
+      <w:r>
+        <w:rPr>
+          <w:sz w:val="24"/>
+          <w:szCs w:val="24"/>
+        </w:rPr>
+        <w:t>: la descripción de la tarea a realizar el servicio.</w:t>
+      </w:r>
+    </w:p>
+    <w:p>
+      <w:pPr>
+        <w:pStyle w:val="Prrafodelista"/>
+        <w:numPr>
+          <w:ilvl w:val="0"/>
+          <w:numId w:val="3"/>
+        </w:numPr>
+        <w:spacing w:after="0"/>
+        <w:jc w:val="both"/>
+        <w:rPr>
+          <w:sz w:val="24"/>
+          <w:szCs w:val="24"/>
+        </w:rPr>
+      </w:pPr>
+      <w:r>
+        <w:rPr>
+          <w:sz w:val="24"/>
+          <w:szCs w:val="24"/>
+          <w:u w:val="single"/>
+        </w:rPr>
+        <w:t>After</w:t>
+      </w:r>
+      <w:r>
+        <w:rPr>
+          <w:sz w:val="24"/>
+          <w:szCs w:val="24"/>
+        </w:rPr>
+        <w:t>: Las dependencias del servicio. En este caso solo “</w:t>
+      </w:r>
+      <w:proofErr w:type="spellStart"/>
+      <w:r>
+        <w:rPr>
+          <w:sz w:val="24"/>
+          <w:szCs w:val="24"/>
+        </w:rPr>
+        <w:t>getty.target</w:t>
+      </w:r>
+      <w:proofErr w:type="spellEnd"/>
+      <w:r>
+        <w:rPr>
+          <w:sz w:val="24"/>
+          <w:szCs w:val="24"/>
+        </w:rPr>
+        <w:t xml:space="preserve">”, ya que tenemos que ejecutar </w:t>
+      </w:r>
+      <w:proofErr w:type="spellStart"/>
+      <w:r>
+        <w:rPr>
+          <w:sz w:val="24"/>
+          <w:szCs w:val="24"/>
+        </w:rPr>
+        <w:t>beep</w:t>
+      </w:r>
+      <w:proofErr w:type="spellEnd"/>
+      <w:r>
+        <w:rPr>
+          <w:sz w:val="24"/>
+          <w:szCs w:val="24"/>
+        </w:rPr>
+        <w:t>, y para eso necesitamos que todo lo relativo a el uso de la terminal este cargado.</w:t>
+      </w:r>
+    </w:p>
+    <w:p>
+      <w:pPr>
+        <w:pStyle w:val="Prrafodelista"/>
+        <w:numPr>
+          <w:ilvl w:val="0"/>
+          <w:numId w:val="3"/>
+        </w:numPr>
+        <w:spacing w:after="0"/>
+        <w:jc w:val="both"/>
+        <w:rPr>
+          <w:sz w:val="24"/>
+          <w:szCs w:val="24"/>
+        </w:rPr>
+      </w:pPr>
+      <w:proofErr w:type="spellStart"/>
+      <w:r>
+        <w:rPr>
+          <w:sz w:val="24"/>
+          <w:szCs w:val="24"/>
+          <w:u w:val="single"/>
+        </w:rPr>
+        <w:t>StartLimitINtervalSec</w:t>
+      </w:r>
+      <w:proofErr w:type="spellEnd"/>
+      <w:r>
+        <w:rPr>
+          <w:sz w:val="24"/>
+          <w:szCs w:val="24"/>
+        </w:rPr>
+        <w:t>: 0, para que en caso de fallo de nuestro servicio (cosa improbable en nuestro caso), el sistema lo reinicie inmediatamente.</w:t>
+      </w:r>
+    </w:p>
+    <w:p>
+      <w:pPr>
+        <w:pStyle w:val="Prrafodelista"/>
+        <w:numPr>
+          <w:ilvl w:val="0"/>
+          <w:numId w:val="3"/>
+        </w:numPr>
+        <w:spacing w:after="0"/>
+        <w:jc w:val="both"/>
+        <w:rPr>
+          <w:sz w:val="24"/>
+          <w:szCs w:val="24"/>
+        </w:rPr>
+      </w:pPr>
+      <w:proofErr w:type="spellStart"/>
+      <w:r>
+        <w:rPr>
+          <w:sz w:val="24"/>
+          <w:szCs w:val="24"/>
+          <w:u w:val="single"/>
+        </w:rPr>
+        <w:t>Type</w:t>
+      </w:r>
+      <w:proofErr w:type="spellEnd"/>
+      <w:r>
+        <w:rPr>
+          <w:sz w:val="24"/>
+          <w:szCs w:val="24"/>
+        </w:rPr>
+        <w:t>: simple, ya que realiza una tarea al comienzo y tras ello, no vuelve a hacer nada.</w:t>
+      </w:r>
+    </w:p>
+    <w:p>
+      <w:pPr>
+        <w:pStyle w:val="Prrafodelista"/>
+        <w:numPr>
+          <w:ilvl w:val="0"/>
+          <w:numId w:val="3"/>
+        </w:numPr>
+        <w:spacing w:after="0"/>
+        <w:jc w:val="both"/>
+        <w:rPr>
+          <w:sz w:val="24"/>
+          <w:szCs w:val="24"/>
+        </w:rPr>
+      </w:pPr>
+      <w:proofErr w:type="spellStart"/>
+      <w:r>
+        <w:rPr>
+          <w:sz w:val="24"/>
+          <w:szCs w:val="24"/>
+          <w:u w:val="single"/>
+        </w:rPr>
+        <w:t>ExecStart</w:t>
+      </w:r>
+      <w:proofErr w:type="spellEnd"/>
+      <w:r>
+        <w:rPr>
+          <w:sz w:val="24"/>
+          <w:szCs w:val="24"/>
+        </w:rPr>
+        <w:t>: aplicación que ejecutara el servicio. En este caso el script de cockroach.sh, el cual se encuentra en /</w:t>
+      </w:r>
+      <w:proofErr w:type="spellStart"/>
+      <w:r>
+        <w:rPr>
+          <w:sz w:val="24"/>
+          <w:szCs w:val="24"/>
+        </w:rPr>
+        <w:t>bin</w:t>
+      </w:r>
+      <w:proofErr w:type="spellEnd"/>
+      <w:r>
+        <w:rPr>
+          <w:sz w:val="24"/>
+          <w:szCs w:val="24"/>
+        </w:rPr>
+        <w:t>.</w:t>
+      </w:r>
+    </w:p>
+    <w:p>
+      <w:pPr>
+        <w:pStyle w:val="Prrafodelista"/>
+        <w:numPr>
+          <w:ilvl w:val="0"/>
+          <w:numId w:val="3"/>
+        </w:numPr>
+        <w:spacing w:after="0"/>
+        <w:jc w:val="both"/>
+        <w:rPr>
+          <w:sz w:val="24"/>
+          <w:szCs w:val="24"/>
+        </w:rPr>
+      </w:pPr>
+      <w:proofErr w:type="spellStart"/>
+      <w:r>
+        <w:rPr>
+          <w:sz w:val="24"/>
+          <w:szCs w:val="24"/>
+          <w:u w:val="single"/>
+        </w:rPr>
+        <w:t>WantedBy</w:t>
+      </w:r>
+      <w:proofErr w:type="spellEnd"/>
+      <w:r>
+        <w:rPr>
+          <w:sz w:val="24"/>
+          <w:szCs w:val="24"/>
+        </w:rPr>
+        <w:t xml:space="preserve">: en que </w:t>
+      </w:r>
+      <w:proofErr w:type="spellStart"/>
+      <w:r>
+        <w:rPr>
+          <w:sz w:val="24"/>
+          <w:szCs w:val="24"/>
+        </w:rPr>
+        <w:t>runlevels</w:t>
+      </w:r>
+      <w:proofErr w:type="spellEnd"/>
+      <w:r>
+        <w:rPr>
+          <w:sz w:val="24"/>
+          <w:szCs w:val="24"/>
+        </w:rPr>
+        <w:t xml:space="preserve"> se ini</w:t>
+      </w:r>
+      <w:r>
+        <w:rPr>
+          <w:sz w:val="24"/>
+          <w:szCs w:val="24"/>
+        </w:rPr>
+        <w:t>ciara. En este caso en “</w:t>
+      </w:r>
+      <w:proofErr w:type="spellStart"/>
+      <w:r>
+        <w:rPr>
+          <w:sz w:val="24"/>
+          <w:szCs w:val="24"/>
+        </w:rPr>
+        <w:t>multi-user.target</w:t>
+      </w:r>
+      <w:proofErr w:type="spellEnd"/>
+      <w:r>
+        <w:rPr>
+          <w:sz w:val="24"/>
+          <w:szCs w:val="24"/>
+        </w:rPr>
+        <w:t xml:space="preserve">”, el cual </w:t>
+      </w:r>
+    </w:p>
+    <w:p>
+      <w:pPr>
+        <w:spacing w:after="0"/>
+        <w:jc w:val="both"/>
+        <w:rPr>
+          <w:sz w:val="24"/>
+          <w:szCs w:val="24"/>
+        </w:rPr>
+      </w:pPr>
+    </w:p>
+    <w:p>
+      <w:pPr>
+        <w:rPr>
+          <w:b/>
+          <w:sz w:val="40"/>
+          <w:szCs w:val="40"/>
+        </w:rPr>
+      </w:pPr>
+      <w:r>
+        <w:rPr>
+          <w:b/>
+          <w:sz w:val="40"/>
+          <w:szCs w:val="40"/>
+        </w:rPr>
+        <w:br w:type="page"/>
       </w:r>
       <w:bookmarkStart w:id="0" w:name="_GoBack"/>
       <w:bookmarkEnd w:id="0"/>
+    </w:p>
+    <w:p>
+      <w:pPr>
+        <w:pStyle w:val="Prrafodelista"/>
+        <w:numPr>
+          <w:ilvl w:val="0"/>
+          <w:numId w:val="1"/>
+        </w:numPr>
+        <w:spacing w:after="0"/>
+        <w:jc w:val="both"/>
+        <w:rPr>
+          <w:b/>
+          <w:sz w:val="40"/>
+          <w:szCs w:val="40"/>
+        </w:rPr>
+      </w:pPr>
+      <w:r>
+        <w:rPr>
+          <w:b/>
+          <w:sz w:val="40"/>
+          <w:szCs w:val="40"/>
+        </w:rPr>
+        <w:lastRenderedPageBreak/>
+        <w:t>Demo:</w:t>
+      </w:r>
+    </w:p>
+    <w:p>
+      <w:pPr>
+        <w:pStyle w:val="Prrafodelista"/>
+        <w:spacing w:after="0"/>
+        <w:ind w:left="1080"/>
+        <w:jc w:val="both"/>
+        <w:rPr>
+          <w:sz w:val="24"/>
+          <w:szCs w:val="24"/>
+        </w:rPr>
+      </w:pPr>
+    </w:p>
+    <w:p>
+      <w:pPr>
+        <w:pStyle w:val="Prrafodelista"/>
+        <w:spacing w:after="0"/>
+        <w:ind w:left="1080"/>
+        <w:jc w:val="both"/>
+        <w:rPr>
+          <w:sz w:val="24"/>
+          <w:szCs w:val="24"/>
+        </w:rPr>
+      </w:pPr>
+      <w:r>
+        <w:rPr>
+          <w:sz w:val="24"/>
+          <w:szCs w:val="24"/>
+        </w:rPr>
+        <w:t xml:space="preserve">Como la demostración de que esto ha funcionado correctamente es un poco difícil de probar con imágenes, ya que </w:t>
+      </w:r>
+      <w:r>
+        <w:rPr>
+          <w:sz w:val="24"/>
+          <w:szCs w:val="24"/>
+        </w:rPr>
+        <w:t>cuando el ordenador se inicia, reproduce la canción de la cucaracha (además de abrir y cerrar la bandeja de disco), he adjuntado un video donde se aprecia el funcionamiento.</w:t>
+      </w:r>
+    </w:p>
+    <w:p>
+      <w:pPr>
+        <w:pStyle w:val="Prrafodelista"/>
+        <w:spacing w:after="0"/>
+        <w:ind w:left="1080"/>
+        <w:jc w:val="both"/>
+        <w:rPr>
+          <w:sz w:val="24"/>
+          <w:szCs w:val="24"/>
+        </w:rPr>
+      </w:pPr>
+      <w:r>
+        <w:rPr>
+          <w:sz w:val="24"/>
+          <w:szCs w:val="24"/>
+        </w:rPr>
+        <w:t>No obstante, también adjunto aquí una captura de ejecutar el comando “</w:t>
+      </w:r>
+      <w:proofErr w:type="spellStart"/>
+      <w:r>
+        <w:rPr>
+          <w:sz w:val="24"/>
+          <w:szCs w:val="24"/>
+        </w:rPr>
+        <w:t>systemctl</w:t>
+      </w:r>
       <w:proofErr w:type="spellEnd"/>
+      <w:r>
+        <w:rPr>
+          <w:sz w:val="24"/>
+          <w:szCs w:val="24"/>
+        </w:rPr>
+        <w:t xml:space="preserve"> </w:t>
+      </w:r>
+      <w:proofErr w:type="gramStart"/>
+      <w:r>
+        <w:rPr>
+          <w:sz w:val="24"/>
+          <w:szCs w:val="24"/>
+        </w:rPr>
+        <w:t>status</w:t>
+      </w:r>
+      <w:proofErr w:type="gramEnd"/>
+      <w:r>
+        <w:rPr>
+          <w:sz w:val="24"/>
+          <w:szCs w:val="24"/>
+        </w:rPr>
+        <w:t xml:space="preserve"> </w:t>
+      </w:r>
+      <w:proofErr w:type="spellStart"/>
+      <w:r>
+        <w:rPr>
+          <w:sz w:val="24"/>
+          <w:szCs w:val="24"/>
+        </w:rPr>
+        <w:t>cockroach.service</w:t>
+      </w:r>
+      <w:proofErr w:type="spellEnd"/>
+      <w:r>
+        <w:rPr>
+          <w:sz w:val="24"/>
+          <w:szCs w:val="24"/>
+        </w:rPr>
+        <w:t>” el cual nos muestra que el servicio ha sido iniciado correctamente.</w:t>
+      </w:r>
+    </w:p>
+    <w:p>
+      <w:pPr>
+        <w:pStyle w:val="Prrafodelista"/>
+        <w:spacing w:after="0"/>
+        <w:ind w:left="1080"/>
+        <w:jc w:val="both"/>
+        <w:rPr>
+          <w:sz w:val="24"/>
+          <w:szCs w:val="24"/>
+        </w:rPr>
+      </w:pPr>
+    </w:p>
+    <w:p>
+      <w:pPr>
+        <w:pStyle w:val="Prrafodelista"/>
+        <w:spacing w:after="0"/>
+        <w:ind w:left="1080"/>
+        <w:jc w:val="both"/>
+        <w:rPr>
+          <w:sz w:val="24"/>
+          <w:szCs w:val="24"/>
+        </w:rPr>
+      </w:pPr>
+    </w:p>
+    <w:p>
+      <w:pPr>
+        <w:pStyle w:val="Prrafodelista"/>
+        <w:spacing w:after="0"/>
+        <w:ind w:left="1080"/>
+        <w:jc w:val="both"/>
+        <w:rPr>
+          <w:sz w:val="24"/>
+          <w:szCs w:val="24"/>
+        </w:rPr>
+      </w:pPr>
+    </w:p>
+    <w:p>
+      <w:pPr>
+        <w:pStyle w:val="Prrafodelista"/>
+        <w:spacing w:after="0"/>
+        <w:ind w:left="1080"/>
+        <w:jc w:val="both"/>
+        <w:rPr>
+          <w:sz w:val="24"/>
+          <w:szCs w:val="24"/>
+        </w:rPr>
+      </w:pPr>
+    </w:p>
+    <w:p>
+      <w:pPr>
+        <w:pStyle w:val="Prrafodelista"/>
+        <w:spacing w:after="0"/>
+        <w:ind w:left="1080"/>
+        <w:jc w:val="both"/>
+        <w:rPr>
+          <w:sz w:val="24"/>
+          <w:szCs w:val="24"/>
+        </w:rPr>
+      </w:pPr>
+    </w:p>
+    <w:p>
+      <w:pPr>
+        <w:pStyle w:val="Prrafodelista"/>
+        <w:spacing w:after="0"/>
+        <w:ind w:left="1080"/>
+        <w:jc w:val="both"/>
+        <w:rPr>
+          <w:sz w:val="24"/>
+          <w:szCs w:val="24"/>
+        </w:rPr>
+      </w:pPr>
+    </w:p>
+    <w:p>
+      <w:pPr>
+        <w:pStyle w:val="Prrafodelista"/>
+        <w:spacing w:after="0"/>
+        <w:ind w:left="1080"/>
+        <w:jc w:val="both"/>
+        <w:rPr>
+          <w:sz w:val="24"/>
+          <w:szCs w:val="24"/>
+        </w:rPr>
+      </w:pPr>
+      <w:r>
+        <w:rPr>
+          <w:sz w:val="24"/>
+          <w:szCs w:val="24"/>
+        </w:rPr>
+        <w:t>También entre otras cosas, adjunto el fichero “</w:t>
+      </w:r>
+      <w:proofErr w:type="spellStart"/>
+      <w:r>
+        <w:rPr>
+          <w:sz w:val="24"/>
+          <w:szCs w:val="24"/>
+        </w:rPr>
+        <w:t>cockroach.service</w:t>
+      </w:r>
+      <w:proofErr w:type="spellEnd"/>
+      <w:r>
+        <w:rPr>
+          <w:sz w:val="24"/>
+          <w:szCs w:val="24"/>
+        </w:rPr>
+        <w:t xml:space="preserve">”, que genera el script installunit.sh. </w:t>
+      </w:r>
+    </w:p>
+    <w:p>
+      <w:pPr>
+        <w:pStyle w:val="Prrafodelista"/>
+        <w:spacing w:after="0"/>
+        <w:ind w:left="1080"/>
+        <w:jc w:val="both"/>
+        <w:rPr>
+          <w:sz w:val="24"/>
+          <w:szCs w:val="24"/>
+          <w:u w:val="single"/>
+        </w:rPr>
+      </w:pPr>
+      <w:r>
+        <w:rPr>
+          <w:sz w:val="24"/>
+          <w:szCs w:val="24"/>
+        </w:rPr>
+        <w:t>No obstante, con ejecutar este script, se puede ver el fichero y sus contenido en “</w:t>
+      </w:r>
+      <w:r>
+        <w:rPr>
+          <w:sz w:val="24"/>
+          <w:szCs w:val="24"/>
+        </w:rPr>
+        <w:t>/</w:t>
+      </w:r>
+      <w:proofErr w:type="spellStart"/>
+      <w:r>
+        <w:rPr>
+          <w:sz w:val="24"/>
+          <w:szCs w:val="24"/>
+        </w:rPr>
+        <w:t>etc</w:t>
+      </w:r>
+      <w:proofErr w:type="spellEnd"/>
+      <w:r>
+        <w:rPr>
+          <w:sz w:val="24"/>
+          <w:szCs w:val="24"/>
+        </w:rPr>
+        <w:t>/</w:t>
+      </w:r>
+      <w:proofErr w:type="spellStart"/>
+      <w:r>
+        <w:rPr>
+          <w:sz w:val="24"/>
+          <w:szCs w:val="24"/>
+        </w:rPr>
+        <w:t>systemd</w:t>
+      </w:r>
+      <w:proofErr w:type="spellEnd"/>
+      <w:r>
+        <w:rPr>
+          <w:sz w:val="24"/>
+          <w:szCs w:val="24"/>
+        </w:rPr>
+        <w:t>/</w:t>
+      </w:r>
+      <w:proofErr w:type="spellStart"/>
+      <w:r>
+        <w:rPr>
+          <w:sz w:val="24"/>
+          <w:szCs w:val="24"/>
+        </w:rPr>
+        <w:t>system</w:t>
+      </w:r>
+      <w:proofErr w:type="spellEnd"/>
+      <w:r>
+        <w:rPr>
+          <w:sz w:val="24"/>
+          <w:szCs w:val="24"/>
+        </w:rPr>
+        <w:t>/</w:t>
+      </w:r>
+      <w:r>
+        <w:rPr>
+          <w:sz w:val="24"/>
+          <w:szCs w:val="24"/>
+        </w:rPr>
+        <w:t>”.</w:t>
+      </w:r>
     </w:p>
     <w:sectPr>
-      <w:footerReference w:type="default" r:id="rId7"/>
+      <w:footerReference w:type="default" r:id="rId8"/>
       <w:pgSz w:w="11906" w:h="16838"/>
       <w:pgMar w:top="1417" w:right="1701" w:bottom="1417" w:left="1701" w:header="708" w:footer="708" w:gutter="0"/>
       <w:pgNumType w:start="0"/>
@@ -428,6 +1581,7 @@
         <w:docPartUnique/>
       </w:docPartObj>
     </w:sdtPr>
+    <w:sdtEndPr/>
     <w:sdtContent>
       <w:p>
         <w:pPr>
@@ -510,6 +1664,335 @@
     </w:p>
   </w:footnote>
 </w:footnotes>
+</file>
+
+<file path=word/numbering.xml><?xml version="1.0" encoding="utf-8"?>
+<w:numbering xmlns:wpc="http://schemas.microsoft.com/office/word/2010/wordprocessingCanvas" xmlns:cx="http://schemas.microsoft.com/office/drawing/2014/chartex" xmlns:cx1="http://schemas.microsoft.com/office/drawing/2015/9/8/chartex" xmlns:cx2="http://schemas.microsoft.com/office/drawing/2015/10/21/chartex" xmlns:cx3="http://schemas.microsoft.com/office/drawing/2016/5/9/chartex" xmlns:cx4="http://schemas.microsoft.com/office/drawing/2016/5/10/chartex" xmlns:cx5="http://schemas.microsoft.com/office/drawing/2016/5/11/chartex" xmlns:cx6="http://schemas.microsoft.com/office/drawing/2016/5/12/chartex" xmlns:cx7="http://schemas.microsoft.com/office/drawing/2016/5/13/chartex" xmlns:cx8="http://schemas.microsoft.com/office/drawing/2016/5/14/chartex" xmlns:mc="http://schemas.openxmlformats.org/markup-compatibility/2006" xmlns:aink="http://schemas.microsoft.com/office/drawing/2016/ink" xmlns:am3d="http://schemas.microsoft.com/office/drawing/2017/model3d" xmlns:o="urn:schemas-microsoft-com:office:office" xmlns:r="http://schemas.openxmlformats.org/officeDocument/2006/relationships" xmlns:m="http://schemas.openxmlformats.org/officeDocument/2006/math" xmlns:v="urn:schemas-microsoft-com:vml" xmlns:wp14="http://schemas.microsoft.com/office/word/2010/wordprocessingDrawing" xmlns:wp="http://schemas.openxmlformats.org/drawingml/2006/wordprocessingDrawing" xmlns:w10="urn:schemas-microsoft-com:office:word" xmlns:w="http://schemas.openxmlformats.org/wordprocessingml/2006/main" xmlns:w14="http://schemas.microsoft.com/office/word/2010/wordml" xmlns:w15="http://schemas.microsoft.com/office/word/2012/wordml" xmlns:w16cid="http://schemas.microsoft.com/office/word/2016/wordml/cid" xmlns:w16se="http://schemas.microsoft.com/office/word/2015/wordml/symex" xmlns:wpg="http://schemas.microsoft.com/office/word/2010/wordprocessingGroup" xmlns:wpi="http://schemas.microsoft.com/office/word/2010/wordprocessingInk" xmlns:wne="http://schemas.microsoft.com/office/word/2006/wordml" xmlns:wps="http://schemas.microsoft.com/office/word/2010/wordprocessingShape" mc:Ignorable="w14 w15 w16se w16cid wp14">
+  <w:abstractNum w:abstractNumId="0" w15:restartNumberingAfterBreak="0">
+    <w:nsid w:val="027731F4"/>
+    <w:multiLevelType w:val="hybridMultilevel"/>
+    <w:tmpl w:val="27A66108"/>
+    <w:lvl w:ilvl="0" w:tplc="0C0A0001">
+      <w:start w:val="1"/>
+      <w:numFmt w:val="bullet"/>
+      <w:lvlText w:val=""/>
+      <w:lvlJc w:val="left"/>
+      <w:pPr>
+        <w:ind w:left="1800" w:hanging="360"/>
+      </w:pPr>
+      <w:rPr>
+        <w:rFonts w:ascii="Symbol" w:hAnsi="Symbol" w:hint="default"/>
+      </w:rPr>
+    </w:lvl>
+    <w:lvl w:ilvl="1" w:tplc="0C0A0003" w:tentative="1">
+      <w:start w:val="1"/>
+      <w:numFmt w:val="bullet"/>
+      <w:lvlText w:val="o"/>
+      <w:lvlJc w:val="left"/>
+      <w:pPr>
+        <w:ind w:left="2520" w:hanging="360"/>
+      </w:pPr>
+      <w:rPr>
+        <w:rFonts w:ascii="Courier New" w:hAnsi="Courier New" w:cs="Courier New" w:hint="default"/>
+      </w:rPr>
+    </w:lvl>
+    <w:lvl w:ilvl="2" w:tplc="0C0A0005" w:tentative="1">
+      <w:start w:val="1"/>
+      <w:numFmt w:val="bullet"/>
+      <w:lvlText w:val=""/>
+      <w:lvlJc w:val="left"/>
+      <w:pPr>
+        <w:ind w:left="3240" w:hanging="360"/>
+      </w:pPr>
+      <w:rPr>
+        <w:rFonts w:ascii="Wingdings" w:hAnsi="Wingdings" w:hint="default"/>
+      </w:rPr>
+    </w:lvl>
+    <w:lvl w:ilvl="3" w:tplc="0C0A0001" w:tentative="1">
+      <w:start w:val="1"/>
+      <w:numFmt w:val="bullet"/>
+      <w:lvlText w:val=""/>
+      <w:lvlJc w:val="left"/>
+      <w:pPr>
+        <w:ind w:left="3960" w:hanging="360"/>
+      </w:pPr>
+      <w:rPr>
+        <w:rFonts w:ascii="Symbol" w:hAnsi="Symbol" w:hint="default"/>
+      </w:rPr>
+    </w:lvl>
+    <w:lvl w:ilvl="4" w:tplc="0C0A0003" w:tentative="1">
+      <w:start w:val="1"/>
+      <w:numFmt w:val="bullet"/>
+      <w:lvlText w:val="o"/>
+      <w:lvlJc w:val="left"/>
+      <w:pPr>
+        <w:ind w:left="4680" w:hanging="360"/>
+      </w:pPr>
+      <w:rPr>
+        <w:rFonts w:ascii="Courier New" w:hAnsi="Courier New" w:cs="Courier New" w:hint="default"/>
+      </w:rPr>
+    </w:lvl>
+    <w:lvl w:ilvl="5" w:tplc="0C0A0005" w:tentative="1">
+      <w:start w:val="1"/>
+      <w:numFmt w:val="bullet"/>
+      <w:lvlText w:val=""/>
+      <w:lvlJc w:val="left"/>
+      <w:pPr>
+        <w:ind w:left="5400" w:hanging="360"/>
+      </w:pPr>
+      <w:rPr>
+        <w:rFonts w:ascii="Wingdings" w:hAnsi="Wingdings" w:hint="default"/>
+      </w:rPr>
+    </w:lvl>
+    <w:lvl w:ilvl="6" w:tplc="0C0A0001" w:tentative="1">
+      <w:start w:val="1"/>
+      <w:numFmt w:val="bullet"/>
+      <w:lvlText w:val=""/>
+      <w:lvlJc w:val="left"/>
+      <w:pPr>
+        <w:ind w:left="6120" w:hanging="360"/>
+      </w:pPr>
+      <w:rPr>
+        <w:rFonts w:ascii="Symbol" w:hAnsi="Symbol" w:hint="default"/>
+      </w:rPr>
+    </w:lvl>
+    <w:lvl w:ilvl="7" w:tplc="0C0A0003" w:tentative="1">
+      <w:start w:val="1"/>
+      <w:numFmt w:val="bullet"/>
+      <w:lvlText w:val="o"/>
+      <w:lvlJc w:val="left"/>
+      <w:pPr>
+        <w:ind w:left="6840" w:hanging="360"/>
+      </w:pPr>
+      <w:rPr>
+        <w:rFonts w:ascii="Courier New" w:hAnsi="Courier New" w:cs="Courier New" w:hint="default"/>
+      </w:rPr>
+    </w:lvl>
+    <w:lvl w:ilvl="8" w:tplc="0C0A0005" w:tentative="1">
+      <w:start w:val="1"/>
+      <w:numFmt w:val="bullet"/>
+      <w:lvlText w:val=""/>
+      <w:lvlJc w:val="left"/>
+      <w:pPr>
+        <w:ind w:left="7560" w:hanging="360"/>
+      </w:pPr>
+      <w:rPr>
+        <w:rFonts w:ascii="Wingdings" w:hAnsi="Wingdings" w:hint="default"/>
+      </w:rPr>
+    </w:lvl>
+  </w:abstractNum>
+  <w:abstractNum w:abstractNumId="1" w15:restartNumberingAfterBreak="0">
+    <w:nsid w:val="0B5E4B55"/>
+    <w:multiLevelType w:val="hybridMultilevel"/>
+    <w:tmpl w:val="90847D1A"/>
+    <w:lvl w:ilvl="0" w:tplc="EE1C55F2">
+      <w:start w:val="1"/>
+      <w:numFmt w:val="upperRoman"/>
+      <w:lvlText w:val="%1."/>
+      <w:lvlJc w:val="left"/>
+      <w:pPr>
+        <w:ind w:left="1080" w:hanging="720"/>
+      </w:pPr>
+      <w:rPr>
+        <w:rFonts w:hint="default"/>
+      </w:rPr>
+    </w:lvl>
+    <w:lvl w:ilvl="1" w:tplc="0C0A0019" w:tentative="1">
+      <w:start w:val="1"/>
+      <w:numFmt w:val="lowerLetter"/>
+      <w:lvlText w:val="%2."/>
+      <w:lvlJc w:val="left"/>
+      <w:pPr>
+        <w:ind w:left="1440" w:hanging="360"/>
+      </w:pPr>
+    </w:lvl>
+    <w:lvl w:ilvl="2" w:tplc="0C0A001B" w:tentative="1">
+      <w:start w:val="1"/>
+      <w:numFmt w:val="lowerRoman"/>
+      <w:lvlText w:val="%3."/>
+      <w:lvlJc w:val="right"/>
+      <w:pPr>
+        <w:ind w:left="2160" w:hanging="180"/>
+      </w:pPr>
+    </w:lvl>
+    <w:lvl w:ilvl="3" w:tplc="0C0A000F" w:tentative="1">
+      <w:start w:val="1"/>
+      <w:numFmt w:val="decimal"/>
+      <w:lvlText w:val="%4."/>
+      <w:lvlJc w:val="left"/>
+      <w:pPr>
+        <w:ind w:left="2880" w:hanging="360"/>
+      </w:pPr>
+    </w:lvl>
+    <w:lvl w:ilvl="4" w:tplc="0C0A0019" w:tentative="1">
+      <w:start w:val="1"/>
+      <w:numFmt w:val="lowerLetter"/>
+      <w:lvlText w:val="%5."/>
+      <w:lvlJc w:val="left"/>
+      <w:pPr>
+        <w:ind w:left="3600" w:hanging="360"/>
+      </w:pPr>
+    </w:lvl>
+    <w:lvl w:ilvl="5" w:tplc="0C0A001B" w:tentative="1">
+      <w:start w:val="1"/>
+      <w:numFmt w:val="lowerRoman"/>
+      <w:lvlText w:val="%6."/>
+      <w:lvlJc w:val="right"/>
+      <w:pPr>
+        <w:ind w:left="4320" w:hanging="180"/>
+      </w:pPr>
+    </w:lvl>
+    <w:lvl w:ilvl="6" w:tplc="0C0A000F" w:tentative="1">
+      <w:start w:val="1"/>
+      <w:numFmt w:val="decimal"/>
+      <w:lvlText w:val="%7."/>
+      <w:lvlJc w:val="left"/>
+      <w:pPr>
+        <w:ind w:left="5040" w:hanging="360"/>
+      </w:pPr>
+    </w:lvl>
+    <w:lvl w:ilvl="7" w:tplc="0C0A0019" w:tentative="1">
+      <w:start w:val="1"/>
+      <w:numFmt w:val="lowerLetter"/>
+      <w:lvlText w:val="%8."/>
+      <w:lvlJc w:val="left"/>
+      <w:pPr>
+        <w:ind w:left="5760" w:hanging="360"/>
+      </w:pPr>
+    </w:lvl>
+    <w:lvl w:ilvl="8" w:tplc="0C0A001B" w:tentative="1">
+      <w:start w:val="1"/>
+      <w:numFmt w:val="lowerRoman"/>
+      <w:lvlText w:val="%9."/>
+      <w:lvlJc w:val="right"/>
+      <w:pPr>
+        <w:ind w:left="6480" w:hanging="180"/>
+      </w:pPr>
+    </w:lvl>
+  </w:abstractNum>
+  <w:abstractNum w:abstractNumId="2" w15:restartNumberingAfterBreak="0">
+    <w:nsid w:val="5FD65CAB"/>
+    <w:multiLevelType w:val="hybridMultilevel"/>
+    <w:tmpl w:val="A45265F0"/>
+    <w:lvl w:ilvl="0" w:tplc="0C0A0001">
+      <w:start w:val="1"/>
+      <w:numFmt w:val="bullet"/>
+      <w:lvlText w:val=""/>
+      <w:lvlJc w:val="left"/>
+      <w:pPr>
+        <w:ind w:left="1800" w:hanging="360"/>
+      </w:pPr>
+      <w:rPr>
+        <w:rFonts w:ascii="Symbol" w:hAnsi="Symbol" w:hint="default"/>
+      </w:rPr>
+    </w:lvl>
+    <w:lvl w:ilvl="1" w:tplc="0C0A0003" w:tentative="1">
+      <w:start w:val="1"/>
+      <w:numFmt w:val="bullet"/>
+      <w:lvlText w:val="o"/>
+      <w:lvlJc w:val="left"/>
+      <w:pPr>
+        <w:ind w:left="2520" w:hanging="360"/>
+      </w:pPr>
+      <w:rPr>
+        <w:rFonts w:ascii="Courier New" w:hAnsi="Courier New" w:cs="Courier New" w:hint="default"/>
+      </w:rPr>
+    </w:lvl>
+    <w:lvl w:ilvl="2" w:tplc="0C0A0005" w:tentative="1">
+      <w:start w:val="1"/>
+      <w:numFmt w:val="bullet"/>
+      <w:lvlText w:val=""/>
+      <w:lvlJc w:val="left"/>
+      <w:pPr>
+        <w:ind w:left="3240" w:hanging="360"/>
+      </w:pPr>
+      <w:rPr>
+        <w:rFonts w:ascii="Wingdings" w:hAnsi="Wingdings" w:hint="default"/>
+      </w:rPr>
+    </w:lvl>
+    <w:lvl w:ilvl="3" w:tplc="0C0A0001" w:tentative="1">
+      <w:start w:val="1"/>
+      <w:numFmt w:val="bullet"/>
+      <w:lvlText w:val=""/>
+      <w:lvlJc w:val="left"/>
+      <w:pPr>
+        <w:ind w:left="3960" w:hanging="360"/>
+      </w:pPr>
+      <w:rPr>
+        <w:rFonts w:ascii="Symbol" w:hAnsi="Symbol" w:hint="default"/>
+      </w:rPr>
+    </w:lvl>
+    <w:lvl w:ilvl="4" w:tplc="0C0A0003" w:tentative="1">
+      <w:start w:val="1"/>
+      <w:numFmt w:val="bullet"/>
+      <w:lvlText w:val="o"/>
+      <w:lvlJc w:val="left"/>
+      <w:pPr>
+        <w:ind w:left="4680" w:hanging="360"/>
+      </w:pPr>
+      <w:rPr>
+        <w:rFonts w:ascii="Courier New" w:hAnsi="Courier New" w:cs="Courier New" w:hint="default"/>
+      </w:rPr>
+    </w:lvl>
+    <w:lvl w:ilvl="5" w:tplc="0C0A0005" w:tentative="1">
+      <w:start w:val="1"/>
+      <w:numFmt w:val="bullet"/>
+      <w:lvlText w:val=""/>
+      <w:lvlJc w:val="left"/>
+      <w:pPr>
+        <w:ind w:left="5400" w:hanging="360"/>
+      </w:pPr>
+      <w:rPr>
+        <w:rFonts w:ascii="Wingdings" w:hAnsi="Wingdings" w:hint="default"/>
+      </w:rPr>
+    </w:lvl>
+    <w:lvl w:ilvl="6" w:tplc="0C0A0001" w:tentative="1">
+      <w:start w:val="1"/>
+      <w:numFmt w:val="bullet"/>
+      <w:lvlText w:val=""/>
+      <w:lvlJc w:val="left"/>
+      <w:pPr>
+        <w:ind w:left="6120" w:hanging="360"/>
+      </w:pPr>
+      <w:rPr>
+        <w:rFonts w:ascii="Symbol" w:hAnsi="Symbol" w:hint="default"/>
+      </w:rPr>
+    </w:lvl>
+    <w:lvl w:ilvl="7" w:tplc="0C0A0003" w:tentative="1">
+      <w:start w:val="1"/>
+      <w:numFmt w:val="bullet"/>
+      <w:lvlText w:val="o"/>
+      <w:lvlJc w:val="left"/>
+      <w:pPr>
+        <w:ind w:left="6840" w:hanging="360"/>
+      </w:pPr>
+      <w:rPr>
+        <w:rFonts w:ascii="Courier New" w:hAnsi="Courier New" w:cs="Courier New" w:hint="default"/>
+      </w:rPr>
+    </w:lvl>
+    <w:lvl w:ilvl="8" w:tplc="0C0A0005" w:tentative="1">
+      <w:start w:val="1"/>
+      <w:numFmt w:val="bullet"/>
+      <w:lvlText w:val=""/>
+      <w:lvlJc w:val="left"/>
+      <w:pPr>
+        <w:ind w:left="7560" w:hanging="360"/>
+      </w:pPr>
+      <w:rPr>
+        <w:rFonts w:ascii="Wingdings" w:hAnsi="Wingdings" w:hint="default"/>
+      </w:rPr>
+    </w:lvl>
+  </w:abstractNum>
+  <w:num w:numId="1">
+    <w:abstractNumId w:val="1"/>
+  </w:num>
+  <w:num w:numId="2">
+    <w:abstractNumId w:val="0"/>
+  </w:num>
+  <w:num w:numId="3">
+    <w:abstractNumId w:val="2"/>
+  </w:num>
+</w:numbering>
 </file>
 
 <file path=word/styles.xml><?xml version="1.0" encoding="utf-8"?>
@@ -981,6 +2464,17 @@
     <w:uiPriority w:val="99"/>
     <w:rsid w:val="00CD1119"/>
   </w:style>
+  <w:style w:type="paragraph" w:styleId="Prrafodelista">
+    <w:name w:val="List Paragraph"/>
+    <w:basedOn w:val="Normal"/>
+    <w:uiPriority w:val="34"/>
+    <w:qFormat/>
+    <w:rsid w:val="00AC07F8"/>
+    <w:pPr>
+      <w:ind w:left="720"/>
+      <w:contextualSpacing/>
+    </w:pPr>
+  </w:style>
 </w:styles>
 </file>
 
@@ -1250,7 +2744,7 @@
 </file>
 
 <file path=customXml/itemProps1.xml><?xml version="1.0" encoding="utf-8"?>
-<ds:datastoreItem xmlns:ds="http://schemas.openxmlformats.org/officeDocument/2006/customXml" ds:itemID="{600A1996-6E44-4CBE-BA63-C6601421615F}">
+<ds:datastoreItem xmlns:ds="http://schemas.openxmlformats.org/officeDocument/2006/customXml" ds:itemID="{74DDB27C-A129-4980-A331-AE5E5ED95677}">
   <ds:schemaRefs>
     <ds:schemaRef ds:uri="http://schemas.openxmlformats.org/officeDocument/2006/bibliography"/>
   </ds:schemaRefs>

</xml_diff>